<commit_message>
updated data transformation script and readme
</commit_message>
<xml_diff>
--- a/queries_metrics.docx
+++ b/queries_metrics.docx
@@ -305,6 +305,9 @@
     </w:p>
     <w:p>
       <w:r>
+        <w:rPr>
+          <w:noProof/>
+        </w:rPr>
         <w:drawing>
           <wp:inline distT="0" distB="0" distL="0" distR="0" wp14:anchorId="1D95CB6E" wp14:editId="4AEC363C">
             <wp:extent cx="5943600" cy="3119120"/>
@@ -330,6 +333,813 @@
                     <a:xfrm>
                       <a:off x="0" y="0"/>
                       <a:ext cx="5943600" cy="3119120"/>
+                    </a:xfrm>
+                    <a:prstGeom prst="rect">
+                      <a:avLst/>
+                    </a:prstGeom>
+                  </pic:spPr>
+                </pic:pic>
+              </a:graphicData>
+            </a:graphic>
+          </wp:inline>
+        </w:drawing>
+      </w:r>
+    </w:p>
+    <w:p>
+      <w:r>
+        <w:t>SELECT</w:t>
+      </w:r>
+    </w:p>
+    <w:p>
+      <w:r>
+        <w:t xml:space="preserve">    </w:t>
+      </w:r>
+      <w:proofErr w:type="gramStart"/>
+      <w:r>
+        <w:t>COUNT(</w:t>
+      </w:r>
+      <w:proofErr w:type="gramEnd"/>
+      <w:r>
+        <w:t xml:space="preserve">DISTINCT </w:t>
+      </w:r>
+      <w:proofErr w:type="spellStart"/>
+      <w:proofErr w:type="gramStart"/>
+      <w:r>
+        <w:t>st.message</w:t>
+      </w:r>
+      <w:proofErr w:type="gramEnd"/>
+      <w:r>
+        <w:t>_id</w:t>
+      </w:r>
+      <w:proofErr w:type="spellEnd"/>
+      <w:r>
+        <w:t xml:space="preserve">) as </w:t>
+      </w:r>
+      <w:proofErr w:type="spellStart"/>
+      <w:r>
+        <w:t>total_sent_messages</w:t>
+      </w:r>
+      <w:proofErr w:type="spellEnd"/>
+      <w:r>
+        <w:t>,</w:t>
+      </w:r>
+    </w:p>
+    <w:p>
+      <w:r>
+        <w:t xml:space="preserve">    </w:t>
+      </w:r>
+      <w:proofErr w:type="gramStart"/>
+      <w:r>
+        <w:t>COUNT(</w:t>
+      </w:r>
+      <w:proofErr w:type="gramEnd"/>
+      <w:r>
+        <w:t xml:space="preserve">DISTINCT </w:t>
+      </w:r>
+      <w:proofErr w:type="spellStart"/>
+      <w:proofErr w:type="gramStart"/>
+      <w:r>
+        <w:t>op.campaign</w:t>
+      </w:r>
+      <w:proofErr w:type="gramEnd"/>
+      <w:r>
+        <w:t>_id</w:t>
+      </w:r>
+      <w:proofErr w:type="spellEnd"/>
+      <w:r>
+        <w:t xml:space="preserve">) AS </w:t>
+      </w:r>
+      <w:proofErr w:type="spellStart"/>
+      <w:r>
+        <w:t>count_opened_messages</w:t>
+      </w:r>
+      <w:proofErr w:type="spellEnd"/>
+      <w:r>
+        <w:t>,</w:t>
+      </w:r>
+    </w:p>
+    <w:p>
+      <w:r>
+        <w:lastRenderedPageBreak/>
+        <w:t xml:space="preserve">    </w:t>
+      </w:r>
+      <w:proofErr w:type="gramStart"/>
+      <w:r>
+        <w:t>COUNT(</w:t>
+      </w:r>
+      <w:proofErr w:type="gramEnd"/>
+      <w:r>
+        <w:t xml:space="preserve">DISTINCT </w:t>
+      </w:r>
+      <w:proofErr w:type="spellStart"/>
+      <w:proofErr w:type="gramStart"/>
+      <w:r>
+        <w:t>rp.campaign</w:t>
+      </w:r>
+      <w:proofErr w:type="gramEnd"/>
+      <w:r>
+        <w:t>_id</w:t>
+      </w:r>
+      <w:proofErr w:type="spellEnd"/>
+      <w:r>
+        <w:t xml:space="preserve">) AS </w:t>
+      </w:r>
+      <w:proofErr w:type="spellStart"/>
+      <w:r>
+        <w:t>count_replied_messages</w:t>
+      </w:r>
+      <w:proofErr w:type="spellEnd"/>
+      <w:r>
+        <w:t>,</w:t>
+      </w:r>
+    </w:p>
+    <w:p>
+      <w:r>
+        <w:t xml:space="preserve">    </w:t>
+      </w:r>
+      <w:proofErr w:type="spellStart"/>
+      <w:proofErr w:type="gramStart"/>
+      <w:r>
+        <w:t>st.campaign</w:t>
+      </w:r>
+      <w:proofErr w:type="gramEnd"/>
+      <w:r>
+        <w:t>_id</w:t>
+      </w:r>
+      <w:proofErr w:type="spellEnd"/>
+      <w:r>
+        <w:t xml:space="preserve">, </w:t>
+      </w:r>
+      <w:proofErr w:type="spellStart"/>
+      <w:proofErr w:type="gramStart"/>
+      <w:r>
+        <w:t>st.client</w:t>
+      </w:r>
+      <w:proofErr w:type="gramEnd"/>
+      <w:r>
+        <w:t>_id_col</w:t>
+      </w:r>
+      <w:proofErr w:type="spellEnd"/>
+    </w:p>
+    <w:p>
+      <w:r>
+        <w:t xml:space="preserve">FROM </w:t>
+      </w:r>
+      <w:proofErr w:type="spellStart"/>
+      <w:r>
+        <w:t>activity_sent_event</w:t>
+      </w:r>
+      <w:proofErr w:type="spellEnd"/>
+      <w:r>
+        <w:t xml:space="preserve"> </w:t>
+      </w:r>
+      <w:proofErr w:type="spellStart"/>
+      <w:r>
+        <w:t>st</w:t>
+      </w:r>
+      <w:proofErr w:type="spellEnd"/>
+    </w:p>
+    <w:p>
+      <w:r>
+        <w:t xml:space="preserve">LEFT JOIN </w:t>
+      </w:r>
+      <w:proofErr w:type="spellStart"/>
+      <w:r>
+        <w:t>activity_open_event</w:t>
+      </w:r>
+      <w:proofErr w:type="spellEnd"/>
+      <w:r>
+        <w:t xml:space="preserve"> op</w:t>
+      </w:r>
+    </w:p>
+    <w:p>
+      <w:r>
+        <w:t xml:space="preserve">    ON </w:t>
+      </w:r>
+      <w:proofErr w:type="spellStart"/>
+      <w:proofErr w:type="gramStart"/>
+      <w:r>
+        <w:t>st.message</w:t>
+      </w:r>
+      <w:proofErr w:type="gramEnd"/>
+      <w:r>
+        <w:t>_id</w:t>
+      </w:r>
+      <w:proofErr w:type="spellEnd"/>
+      <w:r>
+        <w:t xml:space="preserve"> = </w:t>
+      </w:r>
+      <w:proofErr w:type="spellStart"/>
+      <w:proofErr w:type="gramStart"/>
+      <w:r>
+        <w:t>op.parent</w:t>
+      </w:r>
+      <w:proofErr w:type="gramEnd"/>
+      <w:r>
+        <w:t>_message_id</w:t>
+      </w:r>
+      <w:proofErr w:type="spellEnd"/>
+    </w:p>
+    <w:p>
+      <w:r>
+        <w:t xml:space="preserve">    AND </w:t>
+      </w:r>
+      <w:proofErr w:type="spellStart"/>
+      <w:proofErr w:type="gramStart"/>
+      <w:r>
+        <w:t>st.client</w:t>
+      </w:r>
+      <w:proofErr w:type="gramEnd"/>
+      <w:r>
+        <w:t>_id_col</w:t>
+      </w:r>
+      <w:proofErr w:type="spellEnd"/>
+      <w:r>
+        <w:t xml:space="preserve"> = </w:t>
+      </w:r>
+      <w:proofErr w:type="spellStart"/>
+      <w:proofErr w:type="gramStart"/>
+      <w:r>
+        <w:t>op.client</w:t>
+      </w:r>
+      <w:proofErr w:type="gramEnd"/>
+      <w:r>
+        <w:t>_id_col</w:t>
+      </w:r>
+      <w:proofErr w:type="spellEnd"/>
+    </w:p>
+    <w:p>
+      <w:r>
+        <w:t xml:space="preserve">LEFT JOIN </w:t>
+      </w:r>
+      <w:proofErr w:type="spellStart"/>
+      <w:r>
+        <w:t>activity_reply_event</w:t>
+      </w:r>
+      <w:proofErr w:type="spellEnd"/>
+      <w:r>
+        <w:t xml:space="preserve"> </w:t>
+      </w:r>
+      <w:proofErr w:type="spellStart"/>
+      <w:r>
+        <w:t>rp</w:t>
+      </w:r>
+      <w:proofErr w:type="spellEnd"/>
+      <w:r>
+        <w:t xml:space="preserve"> </w:t>
+      </w:r>
+    </w:p>
+    <w:p>
+      <w:r>
+        <w:t xml:space="preserve">    ON </w:t>
+      </w:r>
+      <w:proofErr w:type="spellStart"/>
+      <w:proofErr w:type="gramStart"/>
+      <w:r>
+        <w:t>st.message</w:t>
+      </w:r>
+      <w:proofErr w:type="gramEnd"/>
+      <w:r>
+        <w:t>_id</w:t>
+      </w:r>
+      <w:proofErr w:type="spellEnd"/>
+      <w:r>
+        <w:t xml:space="preserve"> = </w:t>
+      </w:r>
+      <w:proofErr w:type="spellStart"/>
+      <w:proofErr w:type="gramStart"/>
+      <w:r>
+        <w:t>rp.parent</w:t>
+      </w:r>
+      <w:proofErr w:type="gramEnd"/>
+      <w:r>
+        <w:t>_message_id</w:t>
+      </w:r>
+      <w:proofErr w:type="spellEnd"/>
+    </w:p>
+    <w:p>
+      <w:r>
+        <w:t xml:space="preserve">    AND </w:t>
+      </w:r>
+      <w:proofErr w:type="spellStart"/>
+      <w:proofErr w:type="gramStart"/>
+      <w:r>
+        <w:t>st.client</w:t>
+      </w:r>
+      <w:proofErr w:type="gramEnd"/>
+      <w:r>
+        <w:t>_id_col</w:t>
+      </w:r>
+      <w:proofErr w:type="spellEnd"/>
+      <w:r>
+        <w:t xml:space="preserve"> = </w:t>
+      </w:r>
+      <w:proofErr w:type="spellStart"/>
+      <w:proofErr w:type="gramStart"/>
+      <w:r>
+        <w:t>op.client</w:t>
+      </w:r>
+      <w:proofErr w:type="gramEnd"/>
+      <w:r>
+        <w:t>_id_col</w:t>
+      </w:r>
+      <w:proofErr w:type="spellEnd"/>
+    </w:p>
+    <w:p>
+      <w:r>
+        <w:t xml:space="preserve">GROUP BY </w:t>
+      </w:r>
+      <w:proofErr w:type="spellStart"/>
+      <w:proofErr w:type="gramStart"/>
+      <w:r>
+        <w:t>st.campaign</w:t>
+      </w:r>
+      <w:proofErr w:type="gramEnd"/>
+      <w:r>
+        <w:t>_id</w:t>
+      </w:r>
+      <w:proofErr w:type="spellEnd"/>
+      <w:r>
+        <w:t xml:space="preserve">, </w:t>
+      </w:r>
+      <w:proofErr w:type="spellStart"/>
+      <w:proofErr w:type="gramStart"/>
+      <w:r>
+        <w:t>st.client</w:t>
+      </w:r>
+      <w:proofErr w:type="gramEnd"/>
+      <w:r>
+        <w:t>_id_col</w:t>
+      </w:r>
+      <w:proofErr w:type="spellEnd"/>
+    </w:p>
+    <w:p>
+      <w:r>
+        <w:t xml:space="preserve">ORDER BY </w:t>
+      </w:r>
+      <w:proofErr w:type="spellStart"/>
+      <w:r>
+        <w:t>client_id_</w:t>
+      </w:r>
+      <w:proofErr w:type="gramStart"/>
+      <w:r>
+        <w:t>col</w:t>
+      </w:r>
+      <w:proofErr w:type="spellEnd"/>
+      <w:r>
+        <w:t>;</w:t>
+      </w:r>
+      <w:proofErr w:type="gramEnd"/>
+    </w:p>
+    <w:p>
+      <w:r>
+        <w:rPr>
+          <w:noProof/>
+        </w:rPr>
+        <w:drawing>
+          <wp:inline distT="0" distB="0" distL="0" distR="0" wp14:anchorId="395355A1" wp14:editId="37B40DDC">
+            <wp:extent cx="5943600" cy="3038475"/>
+            <wp:effectExtent l="0" t="0" r="0" b="9525"/>
+            <wp:docPr id="677354162" name="Picture 1"/>
+            <wp:cNvGraphicFramePr>
+              <a:graphicFrameLocks xmlns:a="http://schemas.openxmlformats.org/drawingml/2006/main" noChangeAspect="1"/>
+            </wp:cNvGraphicFramePr>
+            <a:graphic xmlns:a="http://schemas.openxmlformats.org/drawingml/2006/main">
+              <a:graphicData uri="http://schemas.openxmlformats.org/drawingml/2006/picture">
+                <pic:pic xmlns:pic="http://schemas.openxmlformats.org/drawingml/2006/picture">
+                  <pic:nvPicPr>
+                    <pic:cNvPr id="677354162" name=""/>
+                    <pic:cNvPicPr/>
+                  </pic:nvPicPr>
+                  <pic:blipFill>
+                    <a:blip r:embed="rId5"/>
+                    <a:stretch>
+                      <a:fillRect/>
+                    </a:stretch>
+                  </pic:blipFill>
+                  <pic:spPr>
+                    <a:xfrm>
+                      <a:off x="0" y="0"/>
+                      <a:ext cx="5943600" cy="3038475"/>
+                    </a:xfrm>
+                    <a:prstGeom prst="rect">
+                      <a:avLst/>
+                    </a:prstGeom>
+                  </pic:spPr>
+                </pic:pic>
+              </a:graphicData>
+            </a:graphic>
+          </wp:inline>
+        </w:drawing>
+      </w:r>
+    </w:p>
+    <w:p>
+      <w:r>
+        <w:t>SELECT</w:t>
+      </w:r>
+    </w:p>
+    <w:p>
+      <w:r>
+        <w:t xml:space="preserve">    </w:t>
+      </w:r>
+      <w:proofErr w:type="gramStart"/>
+      <w:r>
+        <w:t>COUNT(</w:t>
+      </w:r>
+      <w:proofErr w:type="gramEnd"/>
+      <w:r>
+        <w:t xml:space="preserve">DISTINCT </w:t>
+      </w:r>
+      <w:proofErr w:type="spellStart"/>
+      <w:proofErr w:type="gramStart"/>
+      <w:r>
+        <w:t>st.message</w:t>
+      </w:r>
+      <w:proofErr w:type="gramEnd"/>
+      <w:r>
+        <w:t>_id</w:t>
+      </w:r>
+      <w:proofErr w:type="spellEnd"/>
+      <w:r>
+        <w:t xml:space="preserve">) as </w:t>
+      </w:r>
+      <w:proofErr w:type="spellStart"/>
+      <w:r>
+        <w:t>total_sent_messages</w:t>
+      </w:r>
+      <w:proofErr w:type="spellEnd"/>
+      <w:r>
+        <w:t>,</w:t>
+      </w:r>
+    </w:p>
+    <w:p>
+      <w:r>
+        <w:t xml:space="preserve">    </w:t>
+      </w:r>
+      <w:proofErr w:type="gramStart"/>
+      <w:r>
+        <w:t>COUNT(</w:t>
+      </w:r>
+      <w:proofErr w:type="gramEnd"/>
+      <w:r>
+        <w:t xml:space="preserve">DISTINCT </w:t>
+      </w:r>
+      <w:proofErr w:type="spellStart"/>
+      <w:proofErr w:type="gramStart"/>
+      <w:r>
+        <w:t>op.campaign</w:t>
+      </w:r>
+      <w:proofErr w:type="gramEnd"/>
+      <w:r>
+        <w:t>_id</w:t>
+      </w:r>
+      <w:proofErr w:type="spellEnd"/>
+      <w:r>
+        <w:t xml:space="preserve">) AS </w:t>
+      </w:r>
+      <w:proofErr w:type="spellStart"/>
+      <w:r>
+        <w:t>count_opened_messages</w:t>
+      </w:r>
+      <w:proofErr w:type="spellEnd"/>
+      <w:r>
+        <w:t>,</w:t>
+      </w:r>
+    </w:p>
+    <w:p>
+      <w:r>
+        <w:t xml:space="preserve">    </w:t>
+      </w:r>
+      <w:proofErr w:type="gramStart"/>
+      <w:r>
+        <w:t>COUNT(</w:t>
+      </w:r>
+      <w:proofErr w:type="gramEnd"/>
+      <w:r>
+        <w:t xml:space="preserve">DISTINCT </w:t>
+      </w:r>
+      <w:proofErr w:type="spellStart"/>
+      <w:proofErr w:type="gramStart"/>
+      <w:r>
+        <w:t>rp.campaign</w:t>
+      </w:r>
+      <w:proofErr w:type="gramEnd"/>
+      <w:r>
+        <w:t>_id</w:t>
+      </w:r>
+      <w:proofErr w:type="spellEnd"/>
+      <w:r>
+        <w:t xml:space="preserve">) AS </w:t>
+      </w:r>
+      <w:proofErr w:type="spellStart"/>
+      <w:r>
+        <w:t>count_replied_messages</w:t>
+      </w:r>
+      <w:proofErr w:type="spellEnd"/>
+      <w:r>
+        <w:t>,</w:t>
+      </w:r>
+    </w:p>
+    <w:p>
+      <w:r>
+        <w:t xml:space="preserve">    </w:t>
+      </w:r>
+      <w:proofErr w:type="spellStart"/>
+      <w:proofErr w:type="gramStart"/>
+      <w:r>
+        <w:t>st.campaign</w:t>
+      </w:r>
+      <w:proofErr w:type="gramEnd"/>
+      <w:r>
+        <w:t>_id</w:t>
+      </w:r>
+      <w:proofErr w:type="spellEnd"/>
+      <w:r>
+        <w:t xml:space="preserve">, </w:t>
+      </w:r>
+    </w:p>
+    <w:p>
+      <w:r>
+        <w:lastRenderedPageBreak/>
+        <w:t xml:space="preserve">    </w:t>
+      </w:r>
+      <w:proofErr w:type="spellStart"/>
+      <w:proofErr w:type="gramStart"/>
+      <w:r>
+        <w:t>st.campaign</w:t>
+      </w:r>
+      <w:proofErr w:type="gramEnd"/>
+      <w:r>
+        <w:t>_title</w:t>
+      </w:r>
+      <w:proofErr w:type="spellEnd"/>
+      <w:r>
+        <w:t>,</w:t>
+      </w:r>
+    </w:p>
+    <w:p>
+      <w:r>
+        <w:t xml:space="preserve">    </w:t>
+      </w:r>
+      <w:proofErr w:type="spellStart"/>
+      <w:proofErr w:type="gramStart"/>
+      <w:r>
+        <w:t>st.client</w:t>
+      </w:r>
+      <w:proofErr w:type="gramEnd"/>
+      <w:r>
+        <w:t>_id_col</w:t>
+      </w:r>
+      <w:proofErr w:type="spellEnd"/>
+    </w:p>
+    <w:p>
+      <w:r>
+        <w:t xml:space="preserve">FROM </w:t>
+      </w:r>
+      <w:proofErr w:type="spellStart"/>
+      <w:r>
+        <w:t>activity_sent_event</w:t>
+      </w:r>
+      <w:proofErr w:type="spellEnd"/>
+      <w:r>
+        <w:t xml:space="preserve"> </w:t>
+      </w:r>
+      <w:proofErr w:type="spellStart"/>
+      <w:r>
+        <w:t>st</w:t>
+      </w:r>
+      <w:proofErr w:type="spellEnd"/>
+    </w:p>
+    <w:p>
+      <w:r>
+        <w:t xml:space="preserve">LEFT JOIN </w:t>
+      </w:r>
+      <w:proofErr w:type="spellStart"/>
+      <w:r>
+        <w:t>activity_open_event</w:t>
+      </w:r>
+      <w:proofErr w:type="spellEnd"/>
+      <w:r>
+        <w:t xml:space="preserve"> op</w:t>
+      </w:r>
+    </w:p>
+    <w:p>
+      <w:r>
+        <w:t xml:space="preserve">    ON </w:t>
+      </w:r>
+      <w:proofErr w:type="spellStart"/>
+      <w:proofErr w:type="gramStart"/>
+      <w:r>
+        <w:t>st.message</w:t>
+      </w:r>
+      <w:proofErr w:type="gramEnd"/>
+      <w:r>
+        <w:t>_id</w:t>
+      </w:r>
+      <w:proofErr w:type="spellEnd"/>
+      <w:r>
+        <w:t xml:space="preserve"> = </w:t>
+      </w:r>
+      <w:proofErr w:type="spellStart"/>
+      <w:proofErr w:type="gramStart"/>
+      <w:r>
+        <w:t>op.parent</w:t>
+      </w:r>
+      <w:proofErr w:type="gramEnd"/>
+      <w:r>
+        <w:t>_message_id</w:t>
+      </w:r>
+      <w:proofErr w:type="spellEnd"/>
+    </w:p>
+    <w:p>
+      <w:r>
+        <w:t xml:space="preserve">    AND </w:t>
+      </w:r>
+      <w:proofErr w:type="spellStart"/>
+      <w:proofErr w:type="gramStart"/>
+      <w:r>
+        <w:t>st.client</w:t>
+      </w:r>
+      <w:proofErr w:type="gramEnd"/>
+      <w:r>
+        <w:t>_id_col</w:t>
+      </w:r>
+      <w:proofErr w:type="spellEnd"/>
+      <w:r>
+        <w:t xml:space="preserve"> = </w:t>
+      </w:r>
+      <w:proofErr w:type="spellStart"/>
+      <w:proofErr w:type="gramStart"/>
+      <w:r>
+        <w:t>op.client</w:t>
+      </w:r>
+      <w:proofErr w:type="gramEnd"/>
+      <w:r>
+        <w:t>_id_col</w:t>
+      </w:r>
+      <w:proofErr w:type="spellEnd"/>
+    </w:p>
+    <w:p>
+      <w:r>
+        <w:t xml:space="preserve">LEFT JOIN </w:t>
+      </w:r>
+      <w:proofErr w:type="spellStart"/>
+      <w:r>
+        <w:t>activity_reply_event</w:t>
+      </w:r>
+      <w:proofErr w:type="spellEnd"/>
+      <w:r>
+        <w:t xml:space="preserve"> </w:t>
+      </w:r>
+      <w:proofErr w:type="spellStart"/>
+      <w:r>
+        <w:t>rp</w:t>
+      </w:r>
+      <w:proofErr w:type="spellEnd"/>
+      <w:r>
+        <w:t xml:space="preserve"> </w:t>
+      </w:r>
+    </w:p>
+    <w:p>
+      <w:r>
+        <w:t xml:space="preserve">    ON </w:t>
+      </w:r>
+      <w:proofErr w:type="spellStart"/>
+      <w:proofErr w:type="gramStart"/>
+      <w:r>
+        <w:t>st.message</w:t>
+      </w:r>
+      <w:proofErr w:type="gramEnd"/>
+      <w:r>
+        <w:t>_id</w:t>
+      </w:r>
+      <w:proofErr w:type="spellEnd"/>
+      <w:r>
+        <w:t xml:space="preserve"> = </w:t>
+      </w:r>
+      <w:proofErr w:type="spellStart"/>
+      <w:proofErr w:type="gramStart"/>
+      <w:r>
+        <w:t>rp.parent</w:t>
+      </w:r>
+      <w:proofErr w:type="gramEnd"/>
+      <w:r>
+        <w:t>_message_id</w:t>
+      </w:r>
+      <w:proofErr w:type="spellEnd"/>
+    </w:p>
+    <w:p>
+      <w:r>
+        <w:t xml:space="preserve">    AND </w:t>
+      </w:r>
+      <w:proofErr w:type="spellStart"/>
+      <w:proofErr w:type="gramStart"/>
+      <w:r>
+        <w:t>st.client</w:t>
+      </w:r>
+      <w:proofErr w:type="gramEnd"/>
+      <w:r>
+        <w:t>_id_col</w:t>
+      </w:r>
+      <w:proofErr w:type="spellEnd"/>
+      <w:r>
+        <w:t xml:space="preserve"> = </w:t>
+      </w:r>
+      <w:proofErr w:type="spellStart"/>
+      <w:proofErr w:type="gramStart"/>
+      <w:r>
+        <w:t>op.client</w:t>
+      </w:r>
+      <w:proofErr w:type="gramEnd"/>
+      <w:r>
+        <w:t>_id_col</w:t>
+      </w:r>
+      <w:proofErr w:type="spellEnd"/>
+    </w:p>
+    <w:p>
+      <w:r>
+        <w:t xml:space="preserve">GROUP BY </w:t>
+      </w:r>
+      <w:proofErr w:type="spellStart"/>
+      <w:proofErr w:type="gramStart"/>
+      <w:r>
+        <w:t>st.campaign</w:t>
+      </w:r>
+      <w:proofErr w:type="gramEnd"/>
+      <w:r>
+        <w:t>_</w:t>
+      </w:r>
+      <w:proofErr w:type="gramStart"/>
+      <w:r>
+        <w:t>id,st</w:t>
+      </w:r>
+      <w:proofErr w:type="gramEnd"/>
+      <w:r>
+        <w:t>.campaign_title</w:t>
+      </w:r>
+      <w:proofErr w:type="spellEnd"/>
+      <w:r>
+        <w:t xml:space="preserve">, </w:t>
+      </w:r>
+      <w:proofErr w:type="spellStart"/>
+      <w:proofErr w:type="gramStart"/>
+      <w:r>
+        <w:t>st.client</w:t>
+      </w:r>
+      <w:proofErr w:type="gramEnd"/>
+      <w:r>
+        <w:t>_id_col</w:t>
+      </w:r>
+      <w:proofErr w:type="spellEnd"/>
+    </w:p>
+    <w:p>
+      <w:r>
+        <w:t xml:space="preserve">ORDER BY </w:t>
+      </w:r>
+      <w:proofErr w:type="spellStart"/>
+      <w:r>
+        <w:t>client_id_</w:t>
+      </w:r>
+      <w:proofErr w:type="gramStart"/>
+      <w:r>
+        <w:t>col</w:t>
+      </w:r>
+      <w:proofErr w:type="spellEnd"/>
+      <w:r>
+        <w:t>;</w:t>
+      </w:r>
+      <w:proofErr w:type="gramEnd"/>
+    </w:p>
+    <w:p>
+      <w:r>
+        <w:rPr>
+          <w:noProof/>
+        </w:rPr>
+        <w:drawing>
+          <wp:inline distT="0" distB="0" distL="0" distR="0" wp14:anchorId="5A9B2E07" wp14:editId="4A77EB12">
+            <wp:extent cx="5943600" cy="2812415"/>
+            <wp:effectExtent l="0" t="0" r="0" b="6985"/>
+            <wp:docPr id="904371696" name="Picture 1"/>
+            <wp:cNvGraphicFramePr>
+              <a:graphicFrameLocks xmlns:a="http://schemas.openxmlformats.org/drawingml/2006/main" noChangeAspect="1"/>
+            </wp:cNvGraphicFramePr>
+            <a:graphic xmlns:a="http://schemas.openxmlformats.org/drawingml/2006/main">
+              <a:graphicData uri="http://schemas.openxmlformats.org/drawingml/2006/picture">
+                <pic:pic xmlns:pic="http://schemas.openxmlformats.org/drawingml/2006/picture">
+                  <pic:nvPicPr>
+                    <pic:cNvPr id="904371696" name=""/>
+                    <pic:cNvPicPr/>
+                  </pic:nvPicPr>
+                  <pic:blipFill>
+                    <a:blip r:embed="rId6"/>
+                    <a:stretch>
+                      <a:fillRect/>
+                    </a:stretch>
+                  </pic:blipFill>
+                  <pic:spPr>
+                    <a:xfrm>
+                      <a:off x="0" y="0"/>
+                      <a:ext cx="5943600" cy="2812415"/>
                     </a:xfrm>
                     <a:prstGeom prst="rect">
                       <a:avLst/>
@@ -955,6 +1765,7 @@
   <w:style w:type="character" w:default="1" w:styleId="DefaultParagraphFont">
     <w:name w:val="Default Paragraph Font"/>
     <w:uiPriority w:val="1"/>
+    <w:semiHidden/>
     <w:unhideWhenUsed/>
   </w:style>
   <w:style w:type="table" w:default="1" w:styleId="TableNormal">

</xml_diff>